<commit_message>
Created New model and submission format
</commit_message>
<xml_diff>
--- a/Deadlines 1 DMA.docx
+++ b/Deadlines 1 DMA.docx
@@ -373,16 +373,8 @@
         <w:rPr>
           <w:lang w:val="en-US"/>
         </w:rPr>
-        <w:t xml:space="preserve">and connect it with the subject, gather information and share information with the </w:t>
-      </w:r>
-      <w:proofErr w:type="gramStart"/>
-      <w:r>
-        <w:rPr>
-          <w:lang w:val="en-US"/>
-        </w:rPr>
-        <w:t>readers</w:t>
-      </w:r>
-      <w:proofErr w:type="gramEnd"/>
+        <w:t>and connect it with the subject, gather information and share information with the readers</w:t>
+      </w:r>
     </w:p>
     <w:p>
       <w:pPr>
@@ -435,16 +427,8 @@
         <w:rPr>
           <w:lang w:val="en-US"/>
         </w:rPr>
-        <w:t xml:space="preserve">Underline the importance of the subject of the paper in the field and present mode consideration of current research and subject </w:t>
-      </w:r>
-      <w:proofErr w:type="gramStart"/>
-      <w:r>
-        <w:rPr>
-          <w:lang w:val="en-US"/>
-        </w:rPr>
-        <w:t>matter</w:t>
-      </w:r>
-      <w:proofErr w:type="gramEnd"/>
+        <w:t>Underline the importance of the subject of the paper in the field and present mode consideration of current research and subject matter</w:t>
+      </w:r>
     </w:p>
     <w:p>
       <w:pPr>
@@ -1534,15 +1518,75 @@
           <w:color w:val="7030A0"/>
           <w:lang w:val="en-US"/>
         </w:rPr>
-        <w:t xml:space="preserve">at least 3 </w:t>
+        <w:t>at least 3 now</w:t>
+      </w:r>
+    </w:p>
+    <w:p>
+      <w:pPr>
+        <w:pStyle w:val="ListParagraph"/>
+        <w:numPr>
+          <w:ilvl w:val="1"/>
+          <w:numId w:val="5"/>
+        </w:numPr>
+        <w:rPr>
+          <w:color w:val="00B0F0"/>
+          <w:lang w:val="en-US"/>
+        </w:rPr>
+      </w:pPr>
+      <w:r>
+        <w:rPr>
+          <w:color w:val="00B0F0"/>
+          <w:lang w:val="en-US"/>
+        </w:rPr>
+        <w:t>Specific and answerable!</w:t>
+      </w:r>
+    </w:p>
+    <w:p>
+      <w:pPr>
+        <w:pStyle w:val="ListParagraph"/>
+        <w:numPr>
+          <w:ilvl w:val="1"/>
+          <w:numId w:val="5"/>
+        </w:numPr>
+        <w:rPr>
+          <w:color w:val="00B0F0"/>
+          <w:lang w:val="en-US"/>
+        </w:rPr>
+      </w:pPr>
+      <w:r>
+        <w:rPr>
+          <w:color w:val="00B0F0"/>
+          <w:lang w:val="en-US"/>
+        </w:rPr>
+        <w:t>6 types:</w:t>
+      </w:r>
+    </w:p>
+    <w:p>
+      <w:pPr>
+        <w:pStyle w:val="ListParagraph"/>
+        <w:numPr>
+          <w:ilvl w:val="2"/>
+          <w:numId w:val="5"/>
+        </w:numPr>
+        <w:rPr>
+          <w:color w:val="00B0F0"/>
+          <w:lang w:val="en-US"/>
+        </w:rPr>
+      </w:pPr>
+      <w:r>
+        <w:rPr>
+          <w:color w:val="00B0F0"/>
+          <w:lang w:val="en-US"/>
+        </w:rPr>
+        <w:t xml:space="preserve">Descriptive – summarize a set of characteristics of the </w:t>
       </w:r>
       <w:proofErr w:type="gramStart"/>
       <w:r>
         <w:rPr>
-          <w:color w:val="7030A0"/>
-          <w:lang w:val="en-US"/>
-        </w:rPr>
-        <w:t>now</w:t>
+          <w:color w:val="00B0F0"/>
+          <w:lang w:val="en-US"/>
+        </w:rPr>
+        <w:t>data</w:t>
       </w:r>
       <w:proofErr w:type="gramEnd"/>
     </w:p>
@@ -1550,7 +1594,7 @@
       <w:pPr>
         <w:pStyle w:val="ListParagraph"/>
         <w:numPr>
-          <w:ilvl w:val="1"/>
+          <w:ilvl w:val="2"/>
           <w:numId w:val="5"/>
         </w:numPr>
         <w:rPr>
@@ -1563,14 +1607,14 @@
           <w:color w:val="00B0F0"/>
           <w:lang w:val="en-US"/>
         </w:rPr>
-        <w:t>Specific and answerable!</w:t>
-      </w:r>
-    </w:p>
-    <w:p>
-      <w:pPr>
-        <w:pStyle w:val="ListParagraph"/>
-        <w:numPr>
-          <w:ilvl w:val="1"/>
+        <w:t>Exploratory – find patterns to generate hypothesis</w:t>
+      </w:r>
+    </w:p>
+    <w:p>
+      <w:pPr>
+        <w:pStyle w:val="ListParagraph"/>
+        <w:numPr>
+          <w:ilvl w:val="2"/>
           <w:numId w:val="5"/>
         </w:numPr>
         <w:rPr>
@@ -1583,7 +1627,7 @@
           <w:color w:val="00B0F0"/>
           <w:lang w:val="en-US"/>
         </w:rPr>
-        <w:t>6 types:</w:t>
+        <w:t>Inferential – hypothesis testing on a different dataset (COVID-19)</w:t>
       </w:r>
     </w:p>
     <w:p>
@@ -1603,54 +1647,52 @@
           <w:color w:val="00B0F0"/>
           <w:lang w:val="en-US"/>
         </w:rPr>
-        <w:t xml:space="preserve">Descriptive – summarize a set of characteristics of the </w:t>
-      </w:r>
-      <w:proofErr w:type="gramStart"/>
-      <w:r>
+        <w:t>Predictive – can X predict Y (this is simple, make it more complex!)</w:t>
+      </w:r>
+    </w:p>
+    <w:p>
+      <w:pPr>
+        <w:pStyle w:val="ListParagraph"/>
+        <w:numPr>
+          <w:ilvl w:val="2"/>
+          <w:numId w:val="5"/>
+        </w:numPr>
         <w:rPr>
           <w:color w:val="00B0F0"/>
           <w:lang w:val="en-US"/>
         </w:rPr>
-        <w:t>data</w:t>
-      </w:r>
-      <w:proofErr w:type="gramEnd"/>
-    </w:p>
-    <w:p>
-      <w:pPr>
-        <w:pStyle w:val="ListParagraph"/>
-        <w:numPr>
-          <w:ilvl w:val="2"/>
-          <w:numId w:val="5"/>
-        </w:numPr>
+      </w:pPr>
+      <w:r>
         <w:rPr>
           <w:color w:val="00B0F0"/>
           <w:lang w:val="en-US"/>
         </w:rPr>
-      </w:pPr>
-      <w:r>
+        <w:t>Causal – does X cause Y (this is simple, make it more complex!)</w:t>
+      </w:r>
+    </w:p>
+    <w:p>
+      <w:pPr>
+        <w:pStyle w:val="ListParagraph"/>
+        <w:numPr>
+          <w:ilvl w:val="2"/>
+          <w:numId w:val="5"/>
+        </w:numPr>
         <w:rPr>
           <w:color w:val="00B0F0"/>
           <w:lang w:val="en-US"/>
         </w:rPr>
-        <w:t xml:space="preserve">Exploratory – find patterns to generate </w:t>
-      </w:r>
-      <w:proofErr w:type="gramStart"/>
+      </w:pPr>
       <w:r>
         <w:rPr>
           <w:color w:val="00B0F0"/>
           <w:lang w:val="en-US"/>
         </w:rPr>
-        <w:t>hypothesis</w:t>
-      </w:r>
-      <w:proofErr w:type="gramEnd"/>
-    </w:p>
-    <w:p>
-      <w:pPr>
-        <w:pStyle w:val="ListParagraph"/>
-        <w:numPr>
-          <w:ilvl w:val="2"/>
-          <w:numId w:val="5"/>
-        </w:numPr>
+        <w:t>Mechanistic – how does X change Y and why</w:t>
+      </w:r>
+    </w:p>
+    <w:p>
+      <w:pPr>
+        <w:ind w:left="2160"/>
         <w:rPr>
           <w:color w:val="00B0F0"/>
           <w:lang w:val="en-US"/>
@@ -1661,92 +1703,7 @@
           <w:color w:val="00B0F0"/>
           <w:lang w:val="en-US"/>
         </w:rPr>
-        <w:t>Inferential – hypothesis testing on a different dataset (COVID-19)</w:t>
-      </w:r>
-    </w:p>
-    <w:p>
-      <w:pPr>
-        <w:pStyle w:val="ListParagraph"/>
-        <w:numPr>
-          <w:ilvl w:val="2"/>
-          <w:numId w:val="5"/>
-        </w:numPr>
-        <w:rPr>
-          <w:color w:val="00B0F0"/>
-          <w:lang w:val="en-US"/>
-        </w:rPr>
-      </w:pPr>
-      <w:r>
-        <w:rPr>
-          <w:color w:val="00B0F0"/>
-          <w:lang w:val="en-US"/>
-        </w:rPr>
-        <w:t>Predictive – can X predict Y (this is simple, make it more complex!)</w:t>
-      </w:r>
-    </w:p>
-    <w:p>
-      <w:pPr>
-        <w:pStyle w:val="ListParagraph"/>
-        <w:numPr>
-          <w:ilvl w:val="2"/>
-          <w:numId w:val="5"/>
-        </w:numPr>
-        <w:rPr>
-          <w:color w:val="00B0F0"/>
-          <w:lang w:val="en-US"/>
-        </w:rPr>
-      </w:pPr>
-      <w:r>
-        <w:rPr>
-          <w:color w:val="00B0F0"/>
-          <w:lang w:val="en-US"/>
-        </w:rPr>
-        <w:t>Causal – does X cause Y (this is simple, make it more complex!)</w:t>
-      </w:r>
-    </w:p>
-    <w:p>
-      <w:pPr>
-        <w:pStyle w:val="ListParagraph"/>
-        <w:numPr>
-          <w:ilvl w:val="2"/>
-          <w:numId w:val="5"/>
-        </w:numPr>
-        <w:rPr>
-          <w:color w:val="00B0F0"/>
-          <w:lang w:val="en-US"/>
-        </w:rPr>
-      </w:pPr>
-      <w:r>
-        <w:rPr>
-          <w:color w:val="00B0F0"/>
-          <w:lang w:val="en-US"/>
-        </w:rPr>
-        <w:t>Mechanistic – how does X change Y and why</w:t>
-      </w:r>
-    </w:p>
-    <w:p>
-      <w:pPr>
-        <w:ind w:left="2160"/>
-        <w:rPr>
-          <w:color w:val="00B0F0"/>
-          <w:lang w:val="en-US"/>
-        </w:rPr>
-      </w:pPr>
-      <w:proofErr w:type="gramStart"/>
-      <w:r>
-        <w:rPr>
-          <w:color w:val="00B0F0"/>
-          <w:lang w:val="en-US"/>
-        </w:rPr>
-        <w:t>E.g.</w:t>
-      </w:r>
-      <w:proofErr w:type="gramEnd"/>
-      <w:r>
-        <w:rPr>
-          <w:color w:val="00B0F0"/>
-          <w:lang w:val="en-US"/>
-        </w:rPr>
-        <w:t xml:space="preserve"> “What is the interaction of algorithms X and Y and parameters A and B”</w:t>
+        <w:t>E.g. “What is the interaction of algorithms X and Y and parameters A and B”</w:t>
       </w:r>
     </w:p>
     <w:p>
@@ -1887,7 +1844,21 @@
         <w:rPr>
           <w:lang w:val="en-US"/>
         </w:rPr>
-        <w:t xml:space="preserve"> that the target audience are professors!)</w:t>
+        <w:t xml:space="preserve"> that the target audience </w:t>
+      </w:r>
+      <w:proofErr w:type="gramStart"/>
+      <w:r>
+        <w:rPr>
+          <w:lang w:val="en-US"/>
+        </w:rPr>
+        <w:t>are</w:t>
+      </w:r>
+      <w:proofErr w:type="gramEnd"/>
+      <w:r>
+        <w:rPr>
+          <w:lang w:val="en-US"/>
+        </w:rPr>
+        <w:t xml:space="preserve"> professors!)</w:t>
       </w:r>
     </w:p>
     <w:p>
@@ -1923,16 +1894,8 @@
         <w:rPr>
           <w:lang w:val="en-US"/>
         </w:rPr>
-        <w:t xml:space="preserve">Specify and explain the tools and methods used to process and analyze data and study the </w:t>
-      </w:r>
-      <w:proofErr w:type="gramStart"/>
-      <w:r>
-        <w:rPr>
-          <w:lang w:val="en-US"/>
-        </w:rPr>
-        <w:t>hypothesis</w:t>
-      </w:r>
-      <w:proofErr w:type="gramEnd"/>
+        <w:t>Specify and explain the tools and methods used to process and analyze data and study the hypothesis</w:t>
+      </w:r>
     </w:p>
     <w:p>
       <w:pPr>
@@ -1985,16 +1948,8 @@
         <w:rPr>
           <w:lang w:val="en-US"/>
         </w:rPr>
-        <w:t xml:space="preserve">Provide a background and a rationale for using the method of </w:t>
-      </w:r>
-      <w:proofErr w:type="gramStart"/>
-      <w:r>
-        <w:rPr>
-          <w:lang w:val="en-US"/>
-        </w:rPr>
-        <w:t>analysis</w:t>
-      </w:r>
-      <w:proofErr w:type="gramEnd"/>
+        <w:t>Provide a background and a rationale for using the method of analysis</w:t>
+      </w:r>
     </w:p>
     <w:p>
       <w:pPr>
@@ -2837,16 +2792,8 @@
         <w:rPr>
           <w:lang w:val="en-US"/>
         </w:rPr>
-        <w:t xml:space="preserve">Already conducted research in the </w:t>
-      </w:r>
-      <w:proofErr w:type="gramStart"/>
-      <w:r>
-        <w:rPr>
-          <w:lang w:val="en-US"/>
-        </w:rPr>
-        <w:t>particular field</w:t>
-      </w:r>
-      <w:proofErr w:type="gramEnd"/>
+        <w:t>Already conducted research in the particular field</w:t>
+      </w:r>
     </w:p>
     <w:p>
       <w:pPr>
@@ -2989,14 +2936,86 @@
         <w:rPr>
           <w:lang w:val="en-US"/>
         </w:rPr>
-        <w:t xml:space="preserve">Summary of key sources and synthesis. Review of important information and reorganization in a way that informs the procedure to be followed in investigating the research </w:t>
+        <w:t>Summary of key sources and synthesis. Review of important information and reorganization in a way that informs the procedure to be followed in investigating the research problem</w:t>
+      </w:r>
+    </w:p>
+    <w:p>
+      <w:pPr>
+        <w:pStyle w:val="ListParagraph"/>
+        <w:numPr>
+          <w:ilvl w:val="0"/>
+          <w:numId w:val="5"/>
+        </w:numPr>
+        <w:rPr>
+          <w:lang w:val="en-US"/>
+        </w:rPr>
+      </w:pPr>
+      <w:r>
+        <w:rPr>
+          <w:lang w:val="en-US"/>
+        </w:rPr>
+        <w:t>Outline of a subject, issue and objectives</w:t>
+      </w:r>
+    </w:p>
+    <w:p>
+      <w:pPr>
+        <w:pStyle w:val="ListParagraph"/>
+        <w:numPr>
+          <w:ilvl w:val="0"/>
+          <w:numId w:val="5"/>
+        </w:numPr>
+        <w:rPr>
+          <w:lang w:val="en-US"/>
+        </w:rPr>
+      </w:pPr>
+      <w:r>
+        <w:rPr>
+          <w:lang w:val="en-US"/>
+        </w:rPr>
+        <w:t>Division on the basis of themes which supports a particular position, those against and those proposing alternative approaches</w:t>
+      </w:r>
+    </w:p>
+    <w:p>
+      <w:pPr>
+        <w:pStyle w:val="ListParagraph"/>
+        <w:numPr>
+          <w:ilvl w:val="0"/>
+          <w:numId w:val="5"/>
+        </w:numPr>
+        <w:rPr>
+          <w:lang w:val="en-US"/>
+        </w:rPr>
+      </w:pPr>
+      <w:r>
+        <w:rPr>
+          <w:lang w:val="en-US"/>
+        </w:rPr>
+        <w:t>Drawing conclusions which are best considered on the basis of argument, convincing in their opinion =&gt; making a contribution to the understanding and development of the research area</w:t>
+      </w:r>
+    </w:p>
+    <w:p>
+      <w:pPr>
+        <w:pStyle w:val="ListParagraph"/>
+        <w:numPr>
+          <w:ilvl w:val="0"/>
+          <w:numId w:val="5"/>
+        </w:numPr>
+        <w:rPr>
+          <w:lang w:val="en-US"/>
+        </w:rPr>
+      </w:pPr>
+      <w:r>
+        <w:rPr>
+          <w:lang w:val="en-US"/>
+        </w:rPr>
+        <w:t xml:space="preserve">Backed by </w:t>
       </w:r>
       <w:proofErr w:type="gramStart"/>
       <w:r>
         <w:rPr>
           <w:lang w:val="en-US"/>
         </w:rPr>
-        <w:t>problem</w:t>
+        <w:t>evidence</w:t>
       </w:r>
       <w:proofErr w:type="gramEnd"/>
     </w:p>
@@ -3015,8 +3034,16 @@
         <w:rPr>
           <w:lang w:val="en-US"/>
         </w:rPr>
-        <w:t>Outline of a subject, issue and objectives</w:t>
-      </w:r>
+        <w:t xml:space="preserve">Cited </w:t>
+      </w:r>
+      <w:proofErr w:type="gramStart"/>
+      <w:r>
+        <w:rPr>
+          <w:lang w:val="en-US"/>
+        </w:rPr>
+        <w:t>properly</w:t>
+      </w:r>
+      <w:proofErr w:type="gramEnd"/>
     </w:p>
     <w:p>
       <w:pPr>
@@ -3033,14 +3060,32 @@
         <w:rPr>
           <w:lang w:val="en-US"/>
         </w:rPr>
-        <w:t xml:space="preserve">Division on the basis of themes which supports a particular position, those against and those proposing alternative </w:t>
+        <w:t>Most important for science points of each work selected and related directly to the problem under study</w:t>
+      </w:r>
+    </w:p>
+    <w:p>
+      <w:pPr>
+        <w:pStyle w:val="ListParagraph"/>
+        <w:numPr>
+          <w:ilvl w:val="0"/>
+          <w:numId w:val="5"/>
+        </w:numPr>
+        <w:rPr>
+          <w:lang w:val="en-US"/>
+        </w:rPr>
+      </w:pPr>
+      <w:r>
+        <w:rPr>
+          <w:lang w:val="en-US"/>
+        </w:rPr>
+        <w:t xml:space="preserve">Properly systemized and </w:t>
       </w:r>
       <w:proofErr w:type="gramStart"/>
       <w:r>
         <w:rPr>
           <w:lang w:val="en-US"/>
         </w:rPr>
-        <w:t>approaches</w:t>
+        <w:t>synthesized</w:t>
       </w:r>
       <w:proofErr w:type="gramEnd"/>
     </w:p>
@@ -3059,21 +3104,7 @@
         <w:rPr>
           <w:lang w:val="en-US"/>
         </w:rPr>
-        <w:t xml:space="preserve">Drawing conclusions which are best considered </w:t>
-      </w:r>
-      <w:proofErr w:type="gramStart"/>
-      <w:r>
-        <w:rPr>
-          <w:lang w:val="en-US"/>
-        </w:rPr>
-        <w:t>on the basis of</w:t>
-      </w:r>
-      <w:proofErr w:type="gramEnd"/>
-      <w:r>
-        <w:rPr>
-          <w:lang w:val="en-US"/>
-        </w:rPr>
-        <w:t xml:space="preserve"> argument, convincing in their opinion =&gt; making a contribution to the understanding and development of the research area</w:t>
+        <w:t>The critical evaluation of each review should be on the basis of credentials of the author, their methodology, persuasiveness, prejudice and their arguments/conclusions</w:t>
       </w:r>
     </w:p>
     <w:p>
@@ -3091,136 +3122,6 @@
         <w:rPr>
           <w:lang w:val="en-US"/>
         </w:rPr>
-        <w:t xml:space="preserve">Backed by </w:t>
-      </w:r>
-      <w:proofErr w:type="gramStart"/>
-      <w:r>
-        <w:rPr>
-          <w:lang w:val="en-US"/>
-        </w:rPr>
-        <w:t>evidence</w:t>
-      </w:r>
-      <w:proofErr w:type="gramEnd"/>
-    </w:p>
-    <w:p>
-      <w:pPr>
-        <w:pStyle w:val="ListParagraph"/>
-        <w:numPr>
-          <w:ilvl w:val="0"/>
-          <w:numId w:val="5"/>
-        </w:numPr>
-        <w:rPr>
-          <w:lang w:val="en-US"/>
-        </w:rPr>
-      </w:pPr>
-      <w:r>
-        <w:rPr>
-          <w:lang w:val="en-US"/>
-        </w:rPr>
-        <w:t xml:space="preserve">Cited </w:t>
-      </w:r>
-      <w:proofErr w:type="gramStart"/>
-      <w:r>
-        <w:rPr>
-          <w:lang w:val="en-US"/>
-        </w:rPr>
-        <w:t>properly</w:t>
-      </w:r>
-      <w:proofErr w:type="gramEnd"/>
-    </w:p>
-    <w:p>
-      <w:pPr>
-        <w:pStyle w:val="ListParagraph"/>
-        <w:numPr>
-          <w:ilvl w:val="0"/>
-          <w:numId w:val="5"/>
-        </w:numPr>
-        <w:rPr>
-          <w:lang w:val="en-US"/>
-        </w:rPr>
-      </w:pPr>
-      <w:r>
-        <w:rPr>
-          <w:lang w:val="en-US"/>
-        </w:rPr>
-        <w:t xml:space="preserve">Most important for science points of each work selected and related directly to the problem under </w:t>
-      </w:r>
-      <w:proofErr w:type="gramStart"/>
-      <w:r>
-        <w:rPr>
-          <w:lang w:val="en-US"/>
-        </w:rPr>
-        <w:t>study</w:t>
-      </w:r>
-      <w:proofErr w:type="gramEnd"/>
-    </w:p>
-    <w:p>
-      <w:pPr>
-        <w:pStyle w:val="ListParagraph"/>
-        <w:numPr>
-          <w:ilvl w:val="0"/>
-          <w:numId w:val="5"/>
-        </w:numPr>
-        <w:rPr>
-          <w:lang w:val="en-US"/>
-        </w:rPr>
-      </w:pPr>
-      <w:r>
-        <w:rPr>
-          <w:lang w:val="en-US"/>
-        </w:rPr>
-        <w:t xml:space="preserve">Properly systemized and </w:t>
-      </w:r>
-      <w:proofErr w:type="gramStart"/>
-      <w:r>
-        <w:rPr>
-          <w:lang w:val="en-US"/>
-        </w:rPr>
-        <w:t>synthesized</w:t>
-      </w:r>
-      <w:proofErr w:type="gramEnd"/>
-    </w:p>
-    <w:p>
-      <w:pPr>
-        <w:pStyle w:val="ListParagraph"/>
-        <w:numPr>
-          <w:ilvl w:val="0"/>
-          <w:numId w:val="5"/>
-        </w:numPr>
-        <w:rPr>
-          <w:lang w:val="en-US"/>
-        </w:rPr>
-      </w:pPr>
-      <w:r>
-        <w:rPr>
-          <w:lang w:val="en-US"/>
-        </w:rPr>
-        <w:t>The critical evaluation of each review should be on the basis of credentials of the author, their methodology, persuasiveness, prejudice and their arguments/</w:t>
-      </w:r>
-      <w:proofErr w:type="gramStart"/>
-      <w:r>
-        <w:rPr>
-          <w:lang w:val="en-US"/>
-        </w:rPr>
-        <w:t>conclusions</w:t>
-      </w:r>
-      <w:proofErr w:type="gramEnd"/>
-    </w:p>
-    <w:p>
-      <w:pPr>
-        <w:pStyle w:val="ListParagraph"/>
-        <w:numPr>
-          <w:ilvl w:val="0"/>
-          <w:numId w:val="5"/>
-        </w:numPr>
-        <w:rPr>
-          <w:lang w:val="en-US"/>
-        </w:rPr>
-      </w:pPr>
-      <w:r>
-        <w:rPr>
-          <w:lang w:val="en-US"/>
-        </w:rPr>
         <w:t>Ways to organize it:</w:t>
       </w:r>
     </w:p>
@@ -3239,16 +3140,8 @@
         <w:rPr>
           <w:lang w:val="en-US"/>
         </w:rPr>
-        <w:t xml:space="preserve">Publication Chronology – materials categorized on the basis of the date of </w:t>
-      </w:r>
-      <w:proofErr w:type="gramStart"/>
-      <w:r>
-        <w:rPr>
-          <w:lang w:val="en-US"/>
-        </w:rPr>
-        <w:t>publication</w:t>
-      </w:r>
-      <w:proofErr w:type="gramEnd"/>
+        <w:t>Publication Chronology – materials categorized on the basis of the date of publication</w:t>
+      </w:r>
     </w:p>
     <w:p>
       <w:pPr>
@@ -3265,21 +3158,7 @@
         <w:rPr>
           <w:lang w:val="en-US"/>
         </w:rPr>
-        <w:t>Thematic – organized based on themes that the present research focuses upon relating it with the topic/</w:t>
-      </w:r>
-      <w:proofErr w:type="gramStart"/>
-      <w:r>
-        <w:rPr>
-          <w:lang w:val="en-US"/>
-        </w:rPr>
-        <w:t>issue</w:t>
-      </w:r>
-      <w:proofErr w:type="gramEnd"/>
-      <w:r>
-        <w:rPr>
-          <w:lang w:val="en-US"/>
-        </w:rPr>
-        <w:t xml:space="preserve"> </w:t>
+        <w:t xml:space="preserve">Thematic – organized based on themes that the present research focuses upon relating it with the topic/issue </w:t>
       </w:r>
     </w:p>
     <w:p>
@@ -3297,16 +3176,8 @@
         <w:rPr>
           <w:lang w:val="en-US"/>
         </w:rPr>
-        <w:t xml:space="preserve">Methodological – focuses on the methods utilized by the researchers in which the researcher uses the primary or secondary sources of data </w:t>
-      </w:r>
-      <w:proofErr w:type="gramStart"/>
-      <w:r>
-        <w:rPr>
-          <w:lang w:val="en-US"/>
-        </w:rPr>
-        <w:t>collection</w:t>
-      </w:r>
-      <w:proofErr w:type="gramEnd"/>
+        <w:t>Methodological – focuses on the methods utilized by the researchers in which the researcher uses the primary or secondary sources of data collection</w:t>
+      </w:r>
     </w:p>
     <w:p>
       <w:pPr>
@@ -3513,7 +3384,126 @@
         <w:t>Testing</w:t>
       </w:r>
     </w:p>
-    <w:p/>
+    <w:p>
+      <w:pPr>
+        <w:pStyle w:val="Heading2"/>
+        <w:rPr>
+          <w:lang w:val="en-GB"/>
+        </w:rPr>
+      </w:pPr>
+      <w:r>
+        <w:rPr>
+          <w:lang w:val="en-GB"/>
+        </w:rPr>
+        <w:t>Findings</w:t>
+      </w:r>
+    </w:p>
+    <w:p>
+      <w:pPr>
+        <w:rPr>
+          <w:lang w:val="en-GB"/>
+        </w:rPr>
+      </w:pPr>
+      <w:r>
+        <w:rPr>
+          <w:lang w:val="en-GB"/>
+        </w:rPr>
+        <w:t xml:space="preserve">Dropped </w:t>
+      </w:r>
+      <w:proofErr w:type="gramStart"/>
+      <w:r>
+        <w:rPr>
+          <w:lang w:val="en-GB"/>
+        </w:rPr>
+        <w:t>data</w:t>
+      </w:r>
+      <w:proofErr w:type="gramEnd"/>
+    </w:p>
+    <w:p>
+      <w:pPr>
+        <w:pStyle w:val="ListParagraph"/>
+        <w:numPr>
+          <w:ilvl w:val="0"/>
+          <w:numId w:val="8"/>
+        </w:numPr>
+        <w:rPr>
+          <w:lang w:val="en-GB"/>
+        </w:rPr>
+      </w:pPr>
+      <w:r>
+        <w:rPr>
+          <w:lang w:val="en-GB"/>
+        </w:rPr>
+        <w:t>Naïve Bayes</w:t>
+      </w:r>
+      <w:r>
+        <w:rPr>
+          <w:lang w:val="en-GB"/>
+        </w:rPr>
+        <w:t xml:space="preserve"> = 60.4%</w:t>
+      </w:r>
+    </w:p>
+    <w:p>
+      <w:pPr>
+        <w:pStyle w:val="ListParagraph"/>
+        <w:numPr>
+          <w:ilvl w:val="0"/>
+          <w:numId w:val="8"/>
+        </w:numPr>
+        <w:rPr>
+          <w:lang w:val="en-GB"/>
+        </w:rPr>
+      </w:pPr>
+      <w:r>
+        <w:rPr>
+          <w:lang w:val="en-GB"/>
+        </w:rPr>
+        <w:t xml:space="preserve">Linear SVC using Multi Output </w:t>
+      </w:r>
+      <w:r>
+        <w:rPr>
+          <w:lang w:val="en-GB"/>
+        </w:rPr>
+        <w:t>Classifier</w:t>
+      </w:r>
+      <w:r>
+        <w:rPr>
+          <w:lang w:val="en-GB"/>
+        </w:rPr>
+        <w:t xml:space="preserve"> = 67%</w:t>
+      </w:r>
+    </w:p>
+    <w:p>
+      <w:pPr>
+        <w:pStyle w:val="ListParagraph"/>
+        <w:numPr>
+          <w:ilvl w:val="0"/>
+          <w:numId w:val="8"/>
+        </w:numPr>
+        <w:rPr>
+          <w:lang w:val="en-GB"/>
+        </w:rPr>
+      </w:pPr>
+      <w:r>
+        <w:rPr>
+          <w:lang w:val="en-GB"/>
+        </w:rPr>
+        <w:t>Random Forest = 66.7%</w:t>
+      </w:r>
+    </w:p>
+    <w:p>
+      <w:pPr>
+        <w:rPr>
+          <w:lang w:val="en-GB"/>
+        </w:rPr>
+      </w:pPr>
+      <w:r>
+        <w:rPr>
+          <w:lang w:val="en-GB"/>
+        </w:rPr>
+        <w:t>Used Multilabel K-nearest neighbour but there is a bug that stops us from using it</w:t>
+      </w:r>
+    </w:p>
     <w:p>
       <w:pPr>
         <w:pStyle w:val="Heading2"/>

</xml_diff>